<commit_message>
margin for contact us
</commit_message>
<xml_diff>
--- a/Bubbal Banquet.docx
+++ b/Bubbal Banquet.docx
@@ -23,6 +23,475 @@
         </w:rPr>
         <w:t>Bubbal Banquet- to-do-list</w:t>
       </w:r>
+    </w:p>
+    <w:p>
+      <w:pPr>
+        <w:pStyle w:val="ListParagraph"/>
+        <w:numPr>
+          <w:ilvl w:val="0"/>
+          <w:numId w:val="4"/>
+        </w:numPr>
+        <w:rPr>
+          <w:rFonts w:ascii="Times New Roman" w:hAnsi="Times New Roman" w:cs="Times New Roman"/>
+          <w:b/>
+          <w:bCs/>
+          <w:color w:val="E8E8E8" w:themeColor="background2"/>
+          <w:sz w:val="28"/>
+          <w:szCs w:val="22"/>
+        </w:rPr>
+      </w:pPr>
+      <w:r>
+        <w:rPr>
+          <w:rFonts w:ascii="Times New Roman" w:hAnsi="Times New Roman" w:cs="Times New Roman"/>
+          <w:color w:val="E8E8E8" w:themeColor="background2"/>
+          <w:sz w:val="28"/>
+          <w:szCs w:val="22"/>
+        </w:rPr>
+        <w:t>Change icons in contact us page</w:t>
+      </w:r>
+    </w:p>
+    <w:p>
+      <w:pPr>
+        <w:pStyle w:val="ListParagraph"/>
+        <w:numPr>
+          <w:ilvl w:val="0"/>
+          <w:numId w:val="4"/>
+        </w:numPr>
+        <w:rPr>
+          <w:rFonts w:ascii="Times New Roman" w:hAnsi="Times New Roman" w:cs="Times New Roman"/>
+          <w:b/>
+          <w:bCs/>
+          <w:color w:val="E8E8E8" w:themeColor="background2"/>
+          <w:sz w:val="28"/>
+          <w:szCs w:val="22"/>
+        </w:rPr>
+      </w:pPr>
+      <w:r>
+        <w:rPr>
+          <w:rFonts w:ascii="Times New Roman" w:hAnsi="Times New Roman" w:cs="Times New Roman"/>
+          <w:color w:val="E8E8E8" w:themeColor="background2"/>
+          <w:sz w:val="28"/>
+          <w:szCs w:val="22"/>
+        </w:rPr>
+        <w:t>Make the circles bigger around the icons in the contact us page</w:t>
+      </w:r>
+    </w:p>
+    <w:p>
+      <w:pPr>
+        <w:pStyle w:val="ListParagraph"/>
+        <w:numPr>
+          <w:ilvl w:val="0"/>
+          <w:numId w:val="4"/>
+        </w:numPr>
+        <w:rPr>
+          <w:rFonts w:ascii="Times New Roman" w:hAnsi="Times New Roman" w:cs="Times New Roman"/>
+          <w:b/>
+          <w:bCs/>
+          <w:color w:val="E8E8E8" w:themeColor="background2"/>
+          <w:sz w:val="28"/>
+          <w:szCs w:val="22"/>
+        </w:rPr>
+      </w:pPr>
+      <w:r>
+        <w:rPr>
+          <w:rFonts w:ascii="Times New Roman" w:hAnsi="Times New Roman" w:cs="Times New Roman"/>
+          <w:color w:val="E8E8E8" w:themeColor="background2"/>
+          <w:sz w:val="28"/>
+          <w:szCs w:val="22"/>
+        </w:rPr>
+        <w:t>Make hero section scalable in index.html</w:t>
+      </w:r>
+    </w:p>
+    <w:p>
+      <w:pPr>
+        <w:pStyle w:val="ListParagraph"/>
+        <w:numPr>
+          <w:ilvl w:val="0"/>
+          <w:numId w:val="4"/>
+        </w:numPr>
+        <w:rPr>
+          <w:rFonts w:ascii="Times New Roman" w:hAnsi="Times New Roman" w:cs="Times New Roman"/>
+          <w:b/>
+          <w:bCs/>
+          <w:color w:val="E8E8E8" w:themeColor="background2"/>
+          <w:sz w:val="28"/>
+          <w:szCs w:val="22"/>
+        </w:rPr>
+      </w:pPr>
+      <w:r>
+        <w:rPr>
+          <w:rFonts w:ascii="Times New Roman" w:hAnsi="Times New Roman" w:cs="Times New Roman"/>
+          <w:color w:val="E8E8E8" w:themeColor="background2"/>
+          <w:sz w:val="28"/>
+          <w:szCs w:val="22"/>
+        </w:rPr>
+        <w:t xml:space="preserve">Make about us section </w:t>
+      </w:r>
+      <w:r>
+        <w:rPr>
+          <w:rFonts w:ascii="Times New Roman" w:hAnsi="Times New Roman" w:cs="Times New Roman"/>
+          <w:color w:val="E8E8E8" w:themeColor="background2"/>
+          <w:sz w:val="28"/>
+          <w:szCs w:val="22"/>
+        </w:rPr>
+        <w:t xml:space="preserve">scalable </w:t>
+      </w:r>
+      <w:r>
+        <w:rPr>
+          <w:rFonts w:ascii="Times New Roman" w:hAnsi="Times New Roman" w:cs="Times New Roman"/>
+          <w:color w:val="E8E8E8" w:themeColor="background2"/>
+          <w:sz w:val="28"/>
+          <w:szCs w:val="22"/>
+        </w:rPr>
+        <w:t>in index.html</w:t>
+      </w:r>
+    </w:p>
+    <w:p>
+      <w:pPr>
+        <w:pStyle w:val="ListParagraph"/>
+        <w:numPr>
+          <w:ilvl w:val="0"/>
+          <w:numId w:val="4"/>
+        </w:numPr>
+        <w:rPr>
+          <w:rFonts w:ascii="Times New Roman" w:hAnsi="Times New Roman" w:cs="Times New Roman"/>
+          <w:b/>
+          <w:bCs/>
+          <w:color w:val="E8E8E8" w:themeColor="background2"/>
+          <w:sz w:val="28"/>
+          <w:szCs w:val="22"/>
+        </w:rPr>
+      </w:pPr>
+      <w:r>
+        <w:rPr>
+          <w:rFonts w:ascii="Times New Roman" w:hAnsi="Times New Roman" w:cs="Times New Roman"/>
+          <w:color w:val="E8E8E8" w:themeColor="background2"/>
+          <w:sz w:val="28"/>
+          <w:szCs w:val="22"/>
+        </w:rPr>
+        <w:t>Make highlights section scalable in index.html</w:t>
+      </w:r>
+    </w:p>
+    <w:p>
+      <w:pPr>
+        <w:pStyle w:val="ListParagraph"/>
+        <w:numPr>
+          <w:ilvl w:val="0"/>
+          <w:numId w:val="4"/>
+        </w:numPr>
+        <w:rPr>
+          <w:rFonts w:ascii="Times New Roman" w:hAnsi="Times New Roman" w:cs="Times New Roman"/>
+          <w:b/>
+          <w:bCs/>
+          <w:sz w:val="28"/>
+          <w:szCs w:val="22"/>
+        </w:rPr>
+      </w:pPr>
+      <w:r>
+        <w:rPr>
+          <w:rFonts w:ascii="Times New Roman" w:hAnsi="Times New Roman" w:cs="Times New Roman"/>
+          <w:sz w:val="28"/>
+          <w:szCs w:val="22"/>
+        </w:rPr>
+        <w:t>Change the font for the website</w:t>
+      </w:r>
+      <w:r>
+        <w:rPr>
+          <w:rFonts w:ascii="Times New Roman" w:hAnsi="Times New Roman" w:cs="Times New Roman"/>
+          <w:sz w:val="28"/>
+          <w:szCs w:val="22"/>
+        </w:rPr>
+        <w:softHyphen/>
+      </w:r>
+      <w:r>
+        <w:rPr>
+          <w:rFonts w:ascii="Times New Roman" w:hAnsi="Times New Roman" w:cs="Times New Roman"/>
+          <w:sz w:val="28"/>
+          <w:szCs w:val="22"/>
+        </w:rPr>
+        <w:softHyphen/>
+      </w:r>
+    </w:p>
+    <w:p>
+      <w:pPr>
+        <w:pStyle w:val="ListParagraph"/>
+        <w:numPr>
+          <w:ilvl w:val="0"/>
+          <w:numId w:val="4"/>
+        </w:numPr>
+        <w:rPr>
+          <w:rFonts w:ascii="Times New Roman" w:hAnsi="Times New Roman" w:cs="Times New Roman"/>
+          <w:b/>
+          <w:bCs/>
+          <w:sz w:val="28"/>
+          <w:szCs w:val="22"/>
+        </w:rPr>
+      </w:pPr>
+      <w:r>
+        <w:rPr>
+          <w:rFonts w:ascii="Times New Roman" w:hAnsi="Times New Roman" w:cs="Times New Roman"/>
+          <w:sz w:val="28"/>
+          <w:szCs w:val="22"/>
+        </w:rPr>
+        <w:t>Change the font-weight for the necessary elements</w:t>
+      </w:r>
+    </w:p>
+    <w:p>
+      <w:pPr>
+        <w:pStyle w:val="ListParagraph"/>
+        <w:numPr>
+          <w:ilvl w:val="0"/>
+          <w:numId w:val="4"/>
+        </w:numPr>
+        <w:rPr>
+          <w:rFonts w:ascii="Times New Roman" w:hAnsi="Times New Roman" w:cs="Times New Roman"/>
+          <w:b/>
+          <w:bCs/>
+          <w:sz w:val="28"/>
+          <w:szCs w:val="22"/>
+        </w:rPr>
+      </w:pPr>
+      <w:r>
+        <w:rPr>
+          <w:rFonts w:ascii="Times New Roman" w:hAnsi="Times New Roman" w:cs="Times New Roman"/>
+          <w:sz w:val="28"/>
+          <w:szCs w:val="22"/>
+        </w:rPr>
+        <w:t>Check for copy right and make sure everything is ok to use</w:t>
+      </w:r>
+    </w:p>
+    <w:p>
+      <w:pPr>
+        <w:pStyle w:val="ListParagraph"/>
+        <w:numPr>
+          <w:ilvl w:val="0"/>
+          <w:numId w:val="4"/>
+        </w:numPr>
+        <w:rPr>
+          <w:rFonts w:ascii="Times New Roman" w:hAnsi="Times New Roman" w:cs="Times New Roman"/>
+          <w:b/>
+          <w:bCs/>
+          <w:sz w:val="28"/>
+          <w:szCs w:val="22"/>
+        </w:rPr>
+      </w:pPr>
+    </w:p>
+    <w:p>
+      <w:pPr>
+        <w:pStyle w:val="ListParagraph"/>
+        <w:numPr>
+          <w:ilvl w:val="0"/>
+          <w:numId w:val="4"/>
+        </w:numPr>
+        <w:rPr>
+          <w:rFonts w:ascii="Times New Roman" w:hAnsi="Times New Roman" w:cs="Times New Roman"/>
+          <w:b/>
+          <w:bCs/>
+          <w:color w:val="E8E8E8" w:themeColor="background2"/>
+          <w:sz w:val="28"/>
+          <w:szCs w:val="22"/>
+        </w:rPr>
+      </w:pPr>
+      <w:r>
+        <w:rPr>
+          <w:rFonts w:ascii="Times New Roman" w:hAnsi="Times New Roman" w:cs="Times New Roman"/>
+          <w:color w:val="E8E8E8" w:themeColor="background2"/>
+          <w:sz w:val="28"/>
+          <w:szCs w:val="22"/>
+        </w:rPr>
+        <w:t>Add images to Highlights section</w:t>
+      </w:r>
+    </w:p>
+    <w:p>
+      <w:pPr>
+        <w:pStyle w:val="ListParagraph"/>
+        <w:numPr>
+          <w:ilvl w:val="0"/>
+          <w:numId w:val="4"/>
+        </w:numPr>
+        <w:rPr>
+          <w:rFonts w:ascii="Times New Roman" w:hAnsi="Times New Roman" w:cs="Times New Roman"/>
+          <w:b/>
+          <w:bCs/>
+          <w:sz w:val="28"/>
+          <w:szCs w:val="22"/>
+        </w:rPr>
+      </w:pPr>
+    </w:p>
+    <w:p>
+      <w:pPr>
+        <w:pStyle w:val="ListParagraph"/>
+        <w:numPr>
+          <w:ilvl w:val="0"/>
+          <w:numId w:val="4"/>
+        </w:numPr>
+        <w:rPr>
+          <w:rFonts w:ascii="Times New Roman" w:hAnsi="Times New Roman" w:cs="Times New Roman"/>
+          <w:b/>
+          <w:bCs/>
+          <w:color w:val="E8E8E8" w:themeColor="background2"/>
+          <w:sz w:val="28"/>
+          <w:szCs w:val="22"/>
+        </w:rPr>
+      </w:pPr>
+      <w:r>
+        <w:rPr>
+          <w:rFonts w:ascii="Times New Roman" w:hAnsi="Times New Roman" w:cs="Times New Roman"/>
+          <w:color w:val="E8E8E8" w:themeColor="background2"/>
+          <w:sz w:val="28"/>
+          <w:szCs w:val="22"/>
+        </w:rPr>
+        <w:t>Fix the footer</w:t>
+      </w:r>
+    </w:p>
+    <w:p>
+      <w:pPr>
+        <w:pStyle w:val="ListParagraph"/>
+        <w:numPr>
+          <w:ilvl w:val="0"/>
+          <w:numId w:val="4"/>
+        </w:numPr>
+        <w:rPr>
+          <w:rFonts w:ascii="Times New Roman" w:hAnsi="Times New Roman" w:cs="Times New Roman"/>
+          <w:b/>
+          <w:bCs/>
+          <w:sz w:val="28"/>
+          <w:szCs w:val="22"/>
+        </w:rPr>
+      </w:pPr>
+    </w:p>
+    <w:p>
+      <w:pPr>
+        <w:pStyle w:val="ListParagraph"/>
+        <w:numPr>
+          <w:ilvl w:val="0"/>
+          <w:numId w:val="4"/>
+        </w:numPr>
+        <w:rPr>
+          <w:rFonts w:ascii="Times New Roman" w:hAnsi="Times New Roman" w:cs="Times New Roman"/>
+          <w:b/>
+          <w:bCs/>
+          <w:color w:val="E8E8E8" w:themeColor="background2"/>
+          <w:sz w:val="28"/>
+          <w:szCs w:val="22"/>
+        </w:rPr>
+      </w:pPr>
+      <w:r>
+        <w:rPr>
+          <w:rFonts w:ascii="Times New Roman" w:hAnsi="Times New Roman" w:cs="Times New Roman"/>
+          <w:color w:val="E8E8E8" w:themeColor="background2"/>
+          <w:sz w:val="28"/>
+          <w:szCs w:val="22"/>
+        </w:rPr>
+        <w:t>Add header</w:t>
+      </w:r>
+      <w:r>
+        <w:rPr>
+          <w:rFonts w:ascii="Times New Roman" w:hAnsi="Times New Roman" w:cs="Times New Roman"/>
+          <w:color w:val="E8E8E8" w:themeColor="background2"/>
+          <w:sz w:val="28"/>
+          <w:szCs w:val="22"/>
+        </w:rPr>
+        <w:t xml:space="preserve"> to the highlights and contact us page</w:t>
+      </w:r>
+    </w:p>
+    <w:p>
+      <w:pPr>
+        <w:pStyle w:val="ListParagraph"/>
+        <w:numPr>
+          <w:ilvl w:val="0"/>
+          <w:numId w:val="4"/>
+        </w:numPr>
+        <w:rPr>
+          <w:rFonts w:ascii="Times New Roman" w:hAnsi="Times New Roman" w:cs="Times New Roman"/>
+          <w:b/>
+          <w:bCs/>
+          <w:color w:val="E8E8E8" w:themeColor="background2"/>
+          <w:sz w:val="28"/>
+          <w:szCs w:val="22"/>
+        </w:rPr>
+      </w:pPr>
+      <w:r>
+        <w:rPr>
+          <w:rFonts w:ascii="Times New Roman" w:hAnsi="Times New Roman" w:cs="Times New Roman"/>
+          <w:color w:val="E8E8E8" w:themeColor="background2"/>
+          <w:sz w:val="28"/>
+          <w:szCs w:val="22"/>
+        </w:rPr>
+        <w:t xml:space="preserve">Add footer </w:t>
+      </w:r>
+      <w:r>
+        <w:rPr>
+          <w:rFonts w:ascii="Times New Roman" w:hAnsi="Times New Roman" w:cs="Times New Roman"/>
+          <w:color w:val="E8E8E8" w:themeColor="background2"/>
+          <w:sz w:val="28"/>
+          <w:szCs w:val="22"/>
+        </w:rPr>
+        <w:t>to the highlights and contact us page</w:t>
+      </w:r>
+    </w:p>
+    <w:p>
+      <w:pPr>
+        <w:pStyle w:val="ListParagraph"/>
+        <w:numPr>
+          <w:ilvl w:val="0"/>
+          <w:numId w:val="4"/>
+        </w:numPr>
+        <w:rPr>
+          <w:rFonts w:ascii="Times New Roman" w:hAnsi="Times New Roman" w:cs="Times New Roman"/>
+          <w:b/>
+          <w:bCs/>
+          <w:color w:val="E8E8E8" w:themeColor="background2"/>
+          <w:sz w:val="28"/>
+          <w:szCs w:val="22"/>
+        </w:rPr>
+      </w:pPr>
+      <w:r>
+        <w:rPr>
+          <w:rFonts w:ascii="Times New Roman" w:hAnsi="Times New Roman" w:cs="Times New Roman"/>
+          <w:color w:val="E8E8E8" w:themeColor="background2"/>
+          <w:sz w:val="28"/>
+          <w:szCs w:val="22"/>
+        </w:rPr>
+        <w:t>Add the words to the services section in index.html</w:t>
+      </w:r>
+    </w:p>
+    <w:p>
+      <w:pPr>
+        <w:pStyle w:val="ListParagraph"/>
+        <w:numPr>
+          <w:ilvl w:val="0"/>
+          <w:numId w:val="4"/>
+        </w:numPr>
+        <w:rPr>
+          <w:rFonts w:ascii="Times New Roman" w:hAnsi="Times New Roman" w:cs="Times New Roman"/>
+          <w:b/>
+          <w:bCs/>
+          <w:color w:val="E8E8E8" w:themeColor="background2"/>
+          <w:sz w:val="28"/>
+          <w:szCs w:val="22"/>
+        </w:rPr>
+      </w:pPr>
+      <w:r>
+        <w:rPr>
+          <w:rFonts w:ascii="Times New Roman" w:hAnsi="Times New Roman" w:cs="Times New Roman"/>
+          <w:color w:val="E8E8E8" w:themeColor="background2"/>
+          <w:sz w:val="28"/>
+          <w:szCs w:val="22"/>
+        </w:rPr>
+        <w:t>Add the words to the Contact Us page</w:t>
+      </w:r>
+    </w:p>
+    <w:p>
+      <w:pPr>
+        <w:rPr>
+          <w:rFonts w:ascii="Times New Roman" w:hAnsi="Times New Roman" w:cs="Times New Roman"/>
+          <w:b/>
+          <w:bCs/>
+          <w:sz w:val="28"/>
+          <w:szCs w:val="22"/>
+        </w:rPr>
+      </w:pPr>
     </w:p>
     <w:p>
       <w:pPr>
@@ -43,7 +512,15 @@
           <w:sz w:val="28"/>
           <w:szCs w:val="22"/>
         </w:rPr>
-        <w:t>AboutUs.html</w:t>
+        <w:t>Index.htm</w:t>
+      </w:r>
+      <w:r>
+        <w:rPr>
+          <w:rFonts w:ascii="Times New Roman" w:hAnsi="Times New Roman" w:cs="Times New Roman"/>
+          <w:sz w:val="28"/>
+          <w:szCs w:val="22"/>
+        </w:rPr>
+        <w:t>l</w:t>
       </w:r>
     </w:p>
     <w:p>
@@ -55,27 +532,110 @@
         </w:numPr>
         <w:rPr>
           <w:rFonts w:ascii="Times New Roman" w:hAnsi="Times New Roman" w:cs="Times New Roman"/>
-          <w:sz w:val="28"/>
-          <w:szCs w:val="22"/>
-        </w:rPr>
-      </w:pPr>
-      <w:r>
-        <w:rPr>
-          <w:rFonts w:ascii="Times New Roman" w:hAnsi="Times New Roman" w:cs="Times New Roman"/>
-          <w:sz w:val="28"/>
-          <w:szCs w:val="22"/>
-        </w:rPr>
-        <w:t>Create this page</w:t>
-      </w:r>
-    </w:p>
-    <w:p>
-      <w:pPr>
-        <w:rPr>
-          <w:rFonts w:ascii="Times New Roman" w:hAnsi="Times New Roman" w:cs="Times New Roman"/>
-          <w:sz w:val="28"/>
-          <w:szCs w:val="22"/>
-        </w:rPr>
-      </w:pPr>
+          <w:color w:val="92D050"/>
+          <w:sz w:val="28"/>
+          <w:szCs w:val="22"/>
+        </w:rPr>
+      </w:pPr>
+      <w:r>
+        <w:rPr>
+          <w:rFonts w:ascii="Times New Roman" w:hAnsi="Times New Roman" w:cs="Times New Roman"/>
+          <w:color w:val="92D050"/>
+          <w:sz w:val="28"/>
+          <w:szCs w:val="22"/>
+        </w:rPr>
+        <w:t>For about us section, have only two images slide in that have a box shadow</w:t>
+      </w:r>
+    </w:p>
+    <w:p>
+      <w:pPr>
+        <w:pStyle w:val="ListParagraph"/>
+        <w:numPr>
+          <w:ilvl w:val="1"/>
+          <w:numId w:val="3"/>
+        </w:numPr>
+        <w:rPr>
+          <w:rFonts w:ascii="Times New Roman" w:hAnsi="Times New Roman" w:cs="Times New Roman"/>
+          <w:color w:val="E8E8E8" w:themeColor="background2"/>
+          <w:sz w:val="28"/>
+          <w:szCs w:val="22"/>
+        </w:rPr>
+      </w:pPr>
+      <w:r>
+        <w:rPr>
+          <w:rFonts w:ascii="Times New Roman" w:hAnsi="Times New Roman" w:cs="Times New Roman"/>
+          <w:color w:val="E8E8E8" w:themeColor="background2"/>
+          <w:sz w:val="28"/>
+          <w:szCs w:val="22"/>
+        </w:rPr>
+        <w:t>Get rid of background for highlights and bring it closer to the about us section</w:t>
+      </w:r>
+    </w:p>
+    <w:p>
+      <w:pPr>
+        <w:pStyle w:val="ListParagraph"/>
+        <w:numPr>
+          <w:ilvl w:val="1"/>
+          <w:numId w:val="3"/>
+        </w:numPr>
+        <w:rPr>
+          <w:rFonts w:ascii="Times New Roman" w:hAnsi="Times New Roman" w:cs="Times New Roman"/>
+          <w:color w:val="E8E8E8" w:themeColor="background2"/>
+          <w:sz w:val="28"/>
+          <w:szCs w:val="22"/>
+        </w:rPr>
+      </w:pPr>
+      <w:r>
+        <w:rPr>
+          <w:rFonts w:ascii="Times New Roman" w:hAnsi="Times New Roman" w:cs="Times New Roman"/>
+          <w:color w:val="E8E8E8" w:themeColor="background2"/>
+          <w:sz w:val="28"/>
+          <w:szCs w:val="22"/>
+        </w:rPr>
+        <w:t xml:space="preserve">Put background of services section and change </w:t>
+      </w:r>
+      <w:r>
+        <w:rPr>
+          <w:rFonts w:ascii="Times New Roman" w:hAnsi="Times New Roman" w:cs="Times New Roman"/>
+          <w:color w:val="E8E8E8" w:themeColor="background2"/>
+          <w:sz w:val="28"/>
+          <w:szCs w:val="22"/>
+        </w:rPr>
+        <w:t>the</w:t>
+      </w:r>
+      <w:r>
+        <w:rPr>
+          <w:rFonts w:ascii="Times New Roman" w:hAnsi="Times New Roman" w:cs="Times New Roman"/>
+          <w:color w:val="E8E8E8" w:themeColor="background2"/>
+          <w:sz w:val="28"/>
+          <w:szCs w:val="22"/>
+        </w:rPr>
+        <w:t xml:space="preserve"> title and cards animation </w:t>
+      </w:r>
+    </w:p>
+    <w:p>
+      <w:pPr>
+        <w:pStyle w:val="ListParagraph"/>
+        <w:numPr>
+          <w:ilvl w:val="1"/>
+          <w:numId w:val="3"/>
+        </w:numPr>
+        <w:rPr>
+          <w:rFonts w:ascii="Times New Roman" w:hAnsi="Times New Roman" w:cs="Times New Roman"/>
+          <w:color w:val="E8E8E8" w:themeColor="background2"/>
+          <w:sz w:val="28"/>
+          <w:szCs w:val="22"/>
+        </w:rPr>
+      </w:pPr>
+      <w:r>
+        <w:rPr>
+          <w:rFonts w:ascii="Times New Roman" w:hAnsi="Times New Roman" w:cs="Times New Roman"/>
+          <w:color w:val="E8E8E8" w:themeColor="background2"/>
+          <w:sz w:val="28"/>
+          <w:szCs w:val="22"/>
+        </w:rPr>
+        <w:t>Add contact us cards</w:t>
+      </w:r>
     </w:p>
     <w:p>
       <w:pPr>
@@ -86,60 +646,17 @@
         </w:numPr>
         <w:rPr>
           <w:rFonts w:ascii="Times New Roman" w:hAnsi="Times New Roman" w:cs="Times New Roman"/>
-          <w:b/>
-          <w:bCs/>
-          <w:sz w:val="28"/>
-          <w:szCs w:val="22"/>
-        </w:rPr>
-      </w:pPr>
-      <w:r>
-        <w:rPr>
-          <w:rFonts w:ascii="Times New Roman" w:hAnsi="Times New Roman" w:cs="Times New Roman"/>
-          <w:sz w:val="28"/>
-          <w:szCs w:val="22"/>
-        </w:rPr>
-        <w:t>Change footer</w:t>
-      </w:r>
-    </w:p>
-    <w:p>
-      <w:pPr>
-        <w:rPr>
-          <w:rFonts w:ascii="Times New Roman" w:hAnsi="Times New Roman" w:cs="Times New Roman"/>
-          <w:b/>
-          <w:bCs/>
-          <w:sz w:val="28"/>
-          <w:szCs w:val="22"/>
-        </w:rPr>
-      </w:pPr>
-    </w:p>
-    <w:p>
-      <w:pPr>
-        <w:pStyle w:val="ListParagraph"/>
-        <w:numPr>
-          <w:ilvl w:val="0"/>
-          <w:numId w:val="3"/>
-        </w:numPr>
-        <w:rPr>
-          <w:rFonts w:ascii="Times New Roman" w:hAnsi="Times New Roman" w:cs="Times New Roman"/>
-          <w:sz w:val="28"/>
-          <w:szCs w:val="22"/>
-        </w:rPr>
-      </w:pPr>
-      <w:r>
-        <w:rPr>
-          <w:rFonts w:ascii="Times New Roman" w:hAnsi="Times New Roman" w:cs="Times New Roman"/>
-          <w:sz w:val="28"/>
-          <w:szCs w:val="22"/>
-        </w:rPr>
-        <w:t>Index.htm</w:t>
-      </w:r>
-      <w:r>
-        <w:rPr>
-          <w:rFonts w:ascii="Times New Roman" w:hAnsi="Times New Roman" w:cs="Times New Roman"/>
-          <w:sz w:val="28"/>
-          <w:szCs w:val="22"/>
-        </w:rPr>
-        <w:t>l</w:t>
+          <w:sz w:val="28"/>
+          <w:szCs w:val="22"/>
+        </w:rPr>
+      </w:pPr>
+      <w:r>
+        <w:rPr>
+          <w:rFonts w:ascii="Times New Roman" w:hAnsi="Times New Roman" w:cs="Times New Roman"/>
+          <w:sz w:val="28"/>
+          <w:szCs w:val="22"/>
+        </w:rPr>
+        <w:t>ContactUs.html</w:t>
       </w:r>
     </w:p>
     <w:p>
@@ -151,17 +668,19 @@
         </w:numPr>
         <w:rPr>
           <w:rFonts w:ascii="Times New Roman" w:hAnsi="Times New Roman" w:cs="Times New Roman"/>
-          <w:sz w:val="28"/>
-          <w:szCs w:val="22"/>
-        </w:rPr>
-      </w:pPr>
-      <w:r>
-        <w:rPr>
-          <w:rFonts w:ascii="Times New Roman" w:hAnsi="Times New Roman" w:cs="Times New Roman"/>
-          <w:sz w:val="28"/>
-          <w:szCs w:val="22"/>
-        </w:rPr>
-        <w:t>For about us section, have only two images slide in that have a box shadow</w:t>
+          <w:color w:val="E8E8E8" w:themeColor="background2"/>
+          <w:sz w:val="28"/>
+          <w:szCs w:val="22"/>
+        </w:rPr>
+      </w:pPr>
+      <w:r>
+        <w:rPr>
+          <w:rFonts w:ascii="Times New Roman" w:hAnsi="Times New Roman" w:cs="Times New Roman"/>
+          <w:color w:val="E8E8E8" w:themeColor="background2"/>
+          <w:sz w:val="28"/>
+          <w:szCs w:val="22"/>
+        </w:rPr>
+        <w:t>Add words</w:t>
       </w:r>
     </w:p>
     <w:p>
@@ -185,253 +704,9 @@
           <w:sz w:val="28"/>
           <w:szCs w:val="22"/>
         </w:rPr>
-        <w:t>Get rid of background for highlights and bring it closer to the about us section</w:t>
-      </w:r>
-    </w:p>
-    <w:p>
-      <w:pPr>
-        <w:pStyle w:val="ListParagraph"/>
-        <w:numPr>
-          <w:ilvl w:val="1"/>
-          <w:numId w:val="3"/>
-        </w:numPr>
-        <w:rPr>
-          <w:rFonts w:ascii="Times New Roman" w:hAnsi="Times New Roman" w:cs="Times New Roman"/>
-          <w:color w:val="E8E8E8" w:themeColor="background2"/>
-          <w:sz w:val="28"/>
-          <w:szCs w:val="22"/>
-        </w:rPr>
-      </w:pPr>
-      <w:r>
-        <w:rPr>
-          <w:rFonts w:ascii="Times New Roman" w:hAnsi="Times New Roman" w:cs="Times New Roman"/>
-          <w:color w:val="E8E8E8" w:themeColor="background2"/>
-          <w:sz w:val="28"/>
-          <w:szCs w:val="22"/>
-        </w:rPr>
-        <w:t xml:space="preserve">Put background of services section and change the title and cards animation </w:t>
-      </w:r>
-    </w:p>
-    <w:p>
-      <w:pPr>
-        <w:pStyle w:val="ListParagraph"/>
-        <w:numPr>
-          <w:ilvl w:val="1"/>
-          <w:numId w:val="3"/>
-        </w:numPr>
-        <w:rPr>
-          <w:rFonts w:ascii="Times New Roman" w:hAnsi="Times New Roman" w:cs="Times New Roman"/>
-          <w:color w:val="E8E8E8" w:themeColor="background2"/>
-          <w:sz w:val="28"/>
-          <w:szCs w:val="22"/>
-        </w:rPr>
-      </w:pPr>
-      <w:r>
-        <w:rPr>
-          <w:rFonts w:ascii="Times New Roman" w:hAnsi="Times New Roman" w:cs="Times New Roman"/>
-          <w:color w:val="E8E8E8" w:themeColor="background2"/>
-          <w:sz w:val="28"/>
-          <w:szCs w:val="22"/>
-        </w:rPr>
-        <w:t>Add contact us cards</w:t>
-      </w:r>
-    </w:p>
-    <w:p>
-      <w:pPr>
-        <w:pStyle w:val="ListParagraph"/>
-        <w:numPr>
-          <w:ilvl w:val="1"/>
-          <w:numId w:val="3"/>
-        </w:numPr>
-        <w:rPr>
-          <w:rFonts w:ascii="Times New Roman" w:hAnsi="Times New Roman" w:cs="Times New Roman"/>
-          <w:sz w:val="28"/>
-          <w:szCs w:val="22"/>
-        </w:rPr>
-      </w:pPr>
-      <w:r>
-        <w:rPr>
-          <w:rFonts w:ascii="Times New Roman" w:hAnsi="Times New Roman" w:cs="Times New Roman"/>
-          <w:sz w:val="28"/>
-          <w:szCs w:val="22"/>
-        </w:rPr>
-        <w:t>Add text to the services text</w:t>
-      </w:r>
-    </w:p>
-    <w:p>
-      <w:pPr>
-        <w:rPr>
-          <w:rFonts w:ascii="Times New Roman" w:hAnsi="Times New Roman" w:cs="Times New Roman"/>
-          <w:sz w:val="28"/>
-          <w:szCs w:val="22"/>
-        </w:rPr>
-      </w:pPr>
-    </w:p>
-    <w:p>
-      <w:pPr>
-        <w:pStyle w:val="ListParagraph"/>
-        <w:numPr>
-          <w:ilvl w:val="0"/>
-          <w:numId w:val="3"/>
-        </w:numPr>
-        <w:rPr>
-          <w:rFonts w:ascii="Times New Roman" w:hAnsi="Times New Roman" w:cs="Times New Roman"/>
-          <w:sz w:val="28"/>
-          <w:szCs w:val="22"/>
-        </w:rPr>
-      </w:pPr>
-      <w:r>
-        <w:rPr>
-          <w:rFonts w:ascii="Times New Roman" w:hAnsi="Times New Roman" w:cs="Times New Roman"/>
-          <w:sz w:val="28"/>
-          <w:szCs w:val="22"/>
-        </w:rPr>
-        <w:t>ContactUs.html</w:t>
-      </w:r>
-    </w:p>
-    <w:p>
-      <w:pPr>
-        <w:pStyle w:val="ListParagraph"/>
-        <w:numPr>
-          <w:ilvl w:val="1"/>
-          <w:numId w:val="3"/>
-        </w:numPr>
-        <w:rPr>
-          <w:rFonts w:ascii="Times New Roman" w:hAnsi="Times New Roman" w:cs="Times New Roman"/>
-          <w:sz w:val="28"/>
-          <w:szCs w:val="22"/>
-        </w:rPr>
-      </w:pPr>
-      <w:r>
-        <w:rPr>
-          <w:rFonts w:ascii="Times New Roman" w:hAnsi="Times New Roman" w:cs="Times New Roman"/>
-          <w:sz w:val="28"/>
-          <w:szCs w:val="22"/>
-        </w:rPr>
-        <w:t>Add words</w:t>
-      </w:r>
-    </w:p>
-    <w:p>
-      <w:pPr>
-        <w:pStyle w:val="ListParagraph"/>
-        <w:numPr>
-          <w:ilvl w:val="1"/>
-          <w:numId w:val="3"/>
-        </w:numPr>
-        <w:rPr>
-          <w:rFonts w:ascii="Times New Roman" w:hAnsi="Times New Roman" w:cs="Times New Roman"/>
-          <w:sz w:val="28"/>
-          <w:szCs w:val="22"/>
-        </w:rPr>
-      </w:pPr>
-      <w:r>
-        <w:rPr>
-          <w:rFonts w:ascii="Times New Roman" w:hAnsi="Times New Roman" w:cs="Times New Roman"/>
-          <w:sz w:val="28"/>
-          <w:szCs w:val="22"/>
-        </w:rPr>
         <w:t xml:space="preserve">Make there be a place holder in the form </w:t>
       </w:r>
-    </w:p>
-    <w:p>
-      <w:pPr>
-        <w:pStyle w:val="ListParagraph"/>
-        <w:numPr>
-          <w:ilvl w:val="1"/>
-          <w:numId w:val="3"/>
-        </w:numPr>
-        <w:rPr>
-          <w:rFonts w:ascii="Times New Roman" w:hAnsi="Times New Roman" w:cs="Times New Roman"/>
-          <w:sz w:val="28"/>
-          <w:szCs w:val="22"/>
-        </w:rPr>
-      </w:pPr>
-      <w:r>
-        <w:rPr>
-          <w:rFonts w:ascii="Times New Roman" w:hAnsi="Times New Roman" w:cs="Times New Roman"/>
-          <w:sz w:val="28"/>
-          <w:szCs w:val="22"/>
-        </w:rPr>
-        <w:t>Make white circles bigger</w:t>
-      </w:r>
-    </w:p>
-    <w:p>
-      <w:pPr>
-        <w:rPr>
-          <w:rFonts w:ascii="Times New Roman" w:hAnsi="Times New Roman" w:cs="Times New Roman"/>
-          <w:sz w:val="28"/>
-          <w:szCs w:val="22"/>
-        </w:rPr>
-      </w:pPr>
-    </w:p>
-    <w:p>
-      <w:pPr>
-        <w:pStyle w:val="ListParagraph"/>
-        <w:numPr>
-          <w:ilvl w:val="0"/>
-          <w:numId w:val="3"/>
-        </w:numPr>
-        <w:rPr>
-          <w:rFonts w:ascii="Times New Roman" w:hAnsi="Times New Roman" w:cs="Times New Roman"/>
-          <w:sz w:val="28"/>
-          <w:szCs w:val="22"/>
-        </w:rPr>
-      </w:pPr>
-      <w:r>
-        <w:rPr>
-          <w:rFonts w:ascii="Times New Roman" w:hAnsi="Times New Roman" w:cs="Times New Roman"/>
-          <w:sz w:val="28"/>
-          <w:szCs w:val="22"/>
-        </w:rPr>
-        <w:t>Highlights.html</w:t>
-      </w:r>
-    </w:p>
-    <w:p>
-      <w:pPr>
-        <w:pStyle w:val="ListParagraph"/>
-        <w:numPr>
-          <w:ilvl w:val="1"/>
-          <w:numId w:val="3"/>
-        </w:numPr>
-        <w:rPr>
-          <w:rFonts w:ascii="Times New Roman" w:hAnsi="Times New Roman" w:cs="Times New Roman"/>
-          <w:sz w:val="28"/>
-          <w:szCs w:val="22"/>
-        </w:rPr>
-      </w:pPr>
-      <w:r>
-        <w:rPr>
-          <w:rFonts w:ascii="Times New Roman" w:hAnsi="Times New Roman" w:cs="Times New Roman"/>
-          <w:sz w:val="28"/>
-          <w:szCs w:val="22"/>
-        </w:rPr>
-        <w:t>Implement footer and header changes</w:t>
-      </w:r>
-    </w:p>
-    <w:p>
-      <w:pPr>
-        <w:pStyle w:val="ListParagraph"/>
-        <w:numPr>
-          <w:ilvl w:val="1"/>
-          <w:numId w:val="3"/>
-        </w:numPr>
-        <w:rPr>
-          <w:rFonts w:ascii="Times New Roman" w:hAnsi="Times New Roman" w:cs="Times New Roman"/>
-          <w:sz w:val="28"/>
-          <w:szCs w:val="22"/>
-        </w:rPr>
-      </w:pPr>
-      <w:r>
-        <w:rPr>
-          <w:rFonts w:ascii="Times New Roman" w:hAnsi="Times New Roman" w:cs="Times New Roman"/>
-          <w:sz w:val="28"/>
-          <w:szCs w:val="22"/>
-        </w:rPr>
-        <w:t>Add more images above the bottom 4</w:t>
-      </w:r>
-    </w:p>
-    <w:p>
-      <w:pPr>
+      <w:r>
         <w:rPr>
           <w:rFonts w:ascii="Times New Roman" w:hAnsi="Times New Roman" w:cs="Times New Roman"/>
           <w:b/>
@@ -439,80 +714,7 @@
           <w:sz w:val="28"/>
           <w:szCs w:val="22"/>
         </w:rPr>
-      </w:pPr>
-    </w:p>
-    <w:p>
-      <w:pPr>
-        <w:pStyle w:val="ListParagraph"/>
-        <w:numPr>
-          <w:ilvl w:val="0"/>
-          <w:numId w:val="3"/>
-        </w:numPr>
-        <w:rPr>
-          <w:rFonts w:ascii="Times New Roman" w:hAnsi="Times New Roman" w:cs="Times New Roman"/>
-          <w:b/>
-          <w:bCs/>
-          <w:sz w:val="28"/>
-          <w:szCs w:val="22"/>
-        </w:rPr>
-      </w:pPr>
-      <w:r>
-        <w:rPr>
-          <w:rFonts w:ascii="Times New Roman" w:hAnsi="Times New Roman" w:cs="Times New Roman"/>
-          <w:sz w:val="28"/>
-          <w:szCs w:val="22"/>
-        </w:rPr>
-        <w:t>Change the font for all the pages</w:t>
-      </w:r>
-    </w:p>
-    <w:p>
-      <w:pPr>
-        <w:pStyle w:val="ListParagraph"/>
-        <w:numPr>
-          <w:ilvl w:val="0"/>
-          <w:numId w:val="3"/>
-        </w:numPr>
-        <w:rPr>
-          <w:rFonts w:ascii="Times New Roman" w:hAnsi="Times New Roman" w:cs="Times New Roman"/>
-          <w:b/>
-          <w:bCs/>
-          <w:sz w:val="28"/>
-          <w:szCs w:val="22"/>
-        </w:rPr>
-      </w:pPr>
-      <w:r>
-        <w:rPr>
-          <w:rFonts w:ascii="Times New Roman" w:hAnsi="Times New Roman" w:cs="Times New Roman"/>
-          <w:sz w:val="28"/>
-          <w:szCs w:val="22"/>
-        </w:rPr>
-        <w:t>Add responsive header</w:t>
-      </w:r>
-    </w:p>
-    <w:p>
-      <w:pPr>
-        <w:pStyle w:val="ListParagraph"/>
-        <w:numPr>
-          <w:ilvl w:val="0"/>
-          <w:numId w:val="3"/>
-        </w:numPr>
-        <w:rPr>
-          <w:rFonts w:ascii="Times New Roman" w:hAnsi="Times New Roman" w:cs="Times New Roman"/>
-          <w:b/>
-          <w:bCs/>
-          <w:sz w:val="28"/>
-          <w:szCs w:val="22"/>
-        </w:rPr>
-      </w:pPr>
-      <w:r>
-        <w:rPr>
-          <w:rFonts w:ascii="Times New Roman" w:hAnsi="Times New Roman" w:cs="Times New Roman"/>
-          <w:b/>
-          <w:bCs/>
-          <w:sz w:val="28"/>
-          <w:szCs w:val="22"/>
-        </w:rPr>
-        <w:t xml:space="preserve">Make everything scalable </w:t>
+        <w:t xml:space="preserve"> </w:t>
       </w:r>
     </w:p>
     <w:sectPr>
@@ -754,6 +956,119 @@
     </w:lvl>
   </w:abstractNum>
   <w:abstractNum w:abstractNumId="2" w15:restartNumberingAfterBreak="0">
+    <w:nsid w:val="688A3100"/>
+    <w:multiLevelType w:val="hybridMultilevel"/>
+    <w:tmpl w:val="023294EE"/>
+    <w:lvl w:ilvl="0" w:tplc="04090001">
+      <w:start w:val="1"/>
+      <w:numFmt w:val="bullet"/>
+      <w:lvlText w:val=""/>
+      <w:lvlJc w:val="left"/>
+      <w:pPr>
+        <w:ind w:left="720" w:hanging="360"/>
+      </w:pPr>
+      <w:rPr>
+        <w:rFonts w:ascii="Symbol" w:hAnsi="Symbol" w:hint="default"/>
+      </w:rPr>
+    </w:lvl>
+    <w:lvl w:ilvl="1" w:tplc="04090003" w:tentative="1">
+      <w:start w:val="1"/>
+      <w:numFmt w:val="bullet"/>
+      <w:lvlText w:val="o"/>
+      <w:lvlJc w:val="left"/>
+      <w:pPr>
+        <w:ind w:left="1440" w:hanging="360"/>
+      </w:pPr>
+      <w:rPr>
+        <w:rFonts w:ascii="Courier New" w:hAnsi="Courier New" w:cs="Courier New" w:hint="default"/>
+      </w:rPr>
+    </w:lvl>
+    <w:lvl w:ilvl="2" w:tplc="04090005" w:tentative="1">
+      <w:start w:val="1"/>
+      <w:numFmt w:val="bullet"/>
+      <w:lvlText w:val=""/>
+      <w:lvlJc w:val="left"/>
+      <w:pPr>
+        <w:ind w:left="2160" w:hanging="360"/>
+      </w:pPr>
+      <w:rPr>
+        <w:rFonts w:ascii="Wingdings" w:hAnsi="Wingdings" w:hint="default"/>
+      </w:rPr>
+    </w:lvl>
+    <w:lvl w:ilvl="3" w:tplc="04090001" w:tentative="1">
+      <w:start w:val="1"/>
+      <w:numFmt w:val="bullet"/>
+      <w:lvlText w:val=""/>
+      <w:lvlJc w:val="left"/>
+      <w:pPr>
+        <w:ind w:left="2880" w:hanging="360"/>
+      </w:pPr>
+      <w:rPr>
+        <w:rFonts w:ascii="Symbol" w:hAnsi="Symbol" w:hint="default"/>
+      </w:rPr>
+    </w:lvl>
+    <w:lvl w:ilvl="4" w:tplc="04090003" w:tentative="1">
+      <w:start w:val="1"/>
+      <w:numFmt w:val="bullet"/>
+      <w:lvlText w:val="o"/>
+      <w:lvlJc w:val="left"/>
+      <w:pPr>
+        <w:ind w:left="3600" w:hanging="360"/>
+      </w:pPr>
+      <w:rPr>
+        <w:rFonts w:ascii="Courier New" w:hAnsi="Courier New" w:cs="Courier New" w:hint="default"/>
+      </w:rPr>
+    </w:lvl>
+    <w:lvl w:ilvl="5" w:tplc="04090005" w:tentative="1">
+      <w:start w:val="1"/>
+      <w:numFmt w:val="bullet"/>
+      <w:lvlText w:val=""/>
+      <w:lvlJc w:val="left"/>
+      <w:pPr>
+        <w:ind w:left="4320" w:hanging="360"/>
+      </w:pPr>
+      <w:rPr>
+        <w:rFonts w:ascii="Wingdings" w:hAnsi="Wingdings" w:hint="default"/>
+      </w:rPr>
+    </w:lvl>
+    <w:lvl w:ilvl="6" w:tplc="04090001" w:tentative="1">
+      <w:start w:val="1"/>
+      <w:numFmt w:val="bullet"/>
+      <w:lvlText w:val=""/>
+      <w:lvlJc w:val="left"/>
+      <w:pPr>
+        <w:ind w:left="5040" w:hanging="360"/>
+      </w:pPr>
+      <w:rPr>
+        <w:rFonts w:ascii="Symbol" w:hAnsi="Symbol" w:hint="default"/>
+      </w:rPr>
+    </w:lvl>
+    <w:lvl w:ilvl="7" w:tplc="04090003" w:tentative="1">
+      <w:start w:val="1"/>
+      <w:numFmt w:val="bullet"/>
+      <w:lvlText w:val="o"/>
+      <w:lvlJc w:val="left"/>
+      <w:pPr>
+        <w:ind w:left="5760" w:hanging="360"/>
+      </w:pPr>
+      <w:rPr>
+        <w:rFonts w:ascii="Courier New" w:hAnsi="Courier New" w:cs="Courier New" w:hint="default"/>
+      </w:rPr>
+    </w:lvl>
+    <w:lvl w:ilvl="8" w:tplc="04090005" w:tentative="1">
+      <w:start w:val="1"/>
+      <w:numFmt w:val="bullet"/>
+      <w:lvlText w:val=""/>
+      <w:lvlJc w:val="left"/>
+      <w:pPr>
+        <w:ind w:left="6480" w:hanging="360"/>
+      </w:pPr>
+      <w:rPr>
+        <w:rFonts w:ascii="Wingdings" w:hAnsi="Wingdings" w:hint="default"/>
+      </w:rPr>
+    </w:lvl>
+  </w:abstractNum>
+  <w:abstractNum w:abstractNumId="3" w15:restartNumberingAfterBreak="0">
     <w:nsid w:val="77DD332E"/>
     <w:multiLevelType w:val="hybridMultilevel"/>
     <w:tmpl w:val="BC7454DE"/>
@@ -873,6 +1188,9 @@
     <w:abstractNumId w:val="1"/>
   </w:num>
   <w:num w:numId="3" w16cid:durableId="1312901184">
+    <w:abstractNumId w:val="3"/>
+  </w:num>
+  <w:num w:numId="4" w16cid:durableId="733819802">
     <w:abstractNumId w:val="2"/>
   </w:num>
 </w:numbering>

</xml_diff>